<commit_message>
possible datasets found on Kaggle
</commit_message>
<xml_diff>
--- a/ms_word_report/DAAN881_Group1_Deliverable_1.docx
+++ b/ms_word_report/DAAN881_Group1_Deliverable_1.docx
@@ -203,7 +203,7 @@
           <w:sz w:val="28"/>
           <w:szCs w:val="28"/>
         </w:rPr>
-        <w:t>Student Name</w:t>
+        <w:t>Authors</w:t>
       </w:r>
       <w:r>
         <w:rPr>
@@ -212,7 +212,112 @@
           <w:sz w:val="28"/>
           <w:szCs w:val="28"/>
         </w:rPr>
-        <w:t>(s):</w:t>
+        <w:t>:</w:t>
+      </w:r>
+    </w:p>
+    <w:p>
+      <w:pPr>
+        <w:ind w:left="720"/>
+        <w:rPr>
+          <w:sz w:val="28"/>
+          <w:szCs w:val="28"/>
+        </w:rPr>
+      </w:pPr>
+    </w:p>
+    <w:p>
+      <w:pPr>
+        <w:ind w:left="720"/>
+        <w:rPr>
+          <w:sz w:val="28"/>
+          <w:szCs w:val="28"/>
+        </w:rPr>
+      </w:pPr>
+      <w:r>
+        <w:rPr>
+          <w:sz w:val="28"/>
+          <w:szCs w:val="28"/>
+        </w:rPr>
+        <w:t>Hunter Berberich</w:t>
+      </w:r>
+    </w:p>
+    <w:p>
+      <w:pPr>
+        <w:ind w:left="720"/>
+        <w:rPr>
+          <w:sz w:val="28"/>
+          <w:szCs w:val="28"/>
+        </w:rPr>
+      </w:pPr>
+      <w:r>
+        <w:rPr>
+          <w:sz w:val="28"/>
+          <w:szCs w:val="28"/>
+        </w:rPr>
+        <w:t>Brandon Botzer</w:t>
+      </w:r>
+    </w:p>
+    <w:p>
+      <w:pPr>
+        <w:ind w:left="720"/>
+        <w:rPr>
+          <w:sz w:val="28"/>
+          <w:szCs w:val="28"/>
+        </w:rPr>
+      </w:pPr>
+      <w:r>
+        <w:rPr>
+          <w:sz w:val="28"/>
+          <w:szCs w:val="28"/>
+        </w:rPr>
+        <w:t>Allison Gray</w:t>
+      </w:r>
+    </w:p>
+    <w:p>
+      <w:pPr>
+        <w:ind w:left="720"/>
+        <w:rPr>
+          <w:sz w:val="28"/>
+          <w:szCs w:val="28"/>
+        </w:rPr>
+      </w:pPr>
+      <w:r>
+        <w:rPr>
+          <w:sz w:val="28"/>
+          <w:szCs w:val="28"/>
+        </w:rPr>
+        <w:t>Victoria Ritorto</w:t>
+      </w:r>
+    </w:p>
+    <w:p>
+      <w:pPr>
+        <w:ind w:left="720"/>
+        <w:rPr>
+          <w:sz w:val="28"/>
+          <w:szCs w:val="28"/>
+        </w:rPr>
+      </w:pPr>
+      <w:r>
+        <w:rPr>
+          <w:sz w:val="28"/>
+          <w:szCs w:val="28"/>
+        </w:rPr>
+        <w:t>Thomas Williams</w:t>
+      </w:r>
+    </w:p>
+    <w:p>
+      <w:pPr>
+        <w:ind w:left="720"/>
+        <w:rPr>
+          <w:sz w:val="28"/>
+          <w:szCs w:val="28"/>
+        </w:rPr>
+      </w:pPr>
+      <w:r>
+        <w:rPr>
+          <w:sz w:val="28"/>
+          <w:szCs w:val="28"/>
+        </w:rPr>
+        <w:t>Ray Zaremski</w:t>
       </w:r>
     </w:p>
     <w:p>
@@ -276,6 +381,30 @@
           <w:szCs w:val="28"/>
         </w:rPr>
         <w:t>Data Analytics</w:t>
+      </w:r>
+    </w:p>
+    <w:p>
+      <w:pPr>
+        <w:ind w:left="540"/>
+        <w:jc w:val="both"/>
+        <w:rPr>
+          <w:sz w:val="28"/>
+          <w:szCs w:val="28"/>
+        </w:rPr>
+      </w:pPr>
+      <w:r>
+        <w:rPr>
+          <w:sz w:val="28"/>
+          <w:szCs w:val="28"/>
+        </w:rPr>
+        <w:t xml:space="preserve">MPS/MS in </w:t>
+      </w:r>
+      <w:r>
+        <w:rPr>
+          <w:sz w:val="28"/>
+          <w:szCs w:val="28"/>
+        </w:rPr>
+        <w:t>Artificial Intelligence</w:t>
       </w:r>
     </w:p>
     <w:p>
@@ -2673,23 +2802,13 @@
         </w:rPr>
       </w:pPr>
       <w:hyperlink r:id="rId15" w:tooltip="iStudy for Success!" w:history="1">
-        <w:proofErr w:type="spellStart"/>
         <w:r>
           <w:rPr>
             <w:rStyle w:val="Hyperlink"/>
             <w:rFonts w:hAnsi="Times New Roman" w:cs="Times New Roman"/>
             <w:lang w:val="en"/>
           </w:rPr>
-          <w:t>iStudy</w:t>
-        </w:r>
-        <w:proofErr w:type="spellEnd"/>
-        <w:r>
-          <w:rPr>
-            <w:rStyle w:val="Hyperlink"/>
-            <w:rFonts w:hAnsi="Times New Roman" w:cs="Times New Roman"/>
-            <w:lang w:val="en"/>
-          </w:rPr>
-          <w:t xml:space="preserve"> for Success!</w:t>
+          <w:t>iStudy for Success!</w:t>
         </w:r>
       </w:hyperlink>
       <w:r>
@@ -2754,7 +2873,7 @@
         </w:pBdr>
         <w:spacing w:after="200" w:line="276" w:lineRule="auto"/>
         <w:rPr>
-          <w:rFonts w:ascii="inherit" w:hAnsi="inherit"/>
+          <w:rFonts w:ascii="inherit" w:hAnsi="inherit" w:hint="eastAsia"/>
           <w:shd w:val="clear" w:color="auto" w:fill="FFFFFF"/>
         </w:rPr>
       </w:pPr>
@@ -2838,7 +2957,7 @@
         </w:pBdr>
         <w:spacing w:after="200" w:line="276" w:lineRule="auto"/>
         <w:rPr>
-          <w:rFonts w:ascii="inherit" w:hAnsi="inherit"/>
+          <w:rFonts w:ascii="inherit" w:hAnsi="inherit" w:hint="eastAsia"/>
           <w:shd w:val="clear" w:color="auto" w:fill="FFFFFF"/>
         </w:rPr>
       </w:pPr>
@@ -4426,9 +4545,327 @@
         </w:rPr>
       </w:pPr>
     </w:p>
+    <w:p>
+      <w:pPr>
+        <w:pBdr>
+          <w:top w:val="none" w:sz="0" w:space="0" w:color="auto"/>
+          <w:left w:val="none" w:sz="0" w:space="0" w:color="auto"/>
+          <w:bottom w:val="none" w:sz="0" w:space="0" w:color="auto"/>
+          <w:right w:val="none" w:sz="0" w:space="0" w:color="auto"/>
+          <w:between w:val="none" w:sz="0" w:space="0" w:color="auto"/>
+          <w:bar w:val="none" w:sz="0" w:color="auto"/>
+        </w:pBdr>
+        <w:spacing w:after="200" w:line="276" w:lineRule="auto"/>
+        <w:rPr>
+          <w:b/>
+          <w:noProof/>
+          <w:sz w:val="24"/>
+          <w:szCs w:val="24"/>
+        </w:rPr>
+      </w:pPr>
+    </w:p>
+    <w:p>
+      <w:pPr>
+        <w:pBdr>
+          <w:top w:val="none" w:sz="0" w:space="0" w:color="auto"/>
+          <w:left w:val="none" w:sz="0" w:space="0" w:color="auto"/>
+          <w:bottom w:val="none" w:sz="0" w:space="0" w:color="auto"/>
+          <w:right w:val="none" w:sz="0" w:space="0" w:color="auto"/>
+          <w:between w:val="none" w:sz="0" w:space="0" w:color="auto"/>
+          <w:bar w:val="none" w:sz="0" w:color="auto"/>
+        </w:pBdr>
+        <w:spacing w:after="200" w:line="276" w:lineRule="auto"/>
+        <w:rPr>
+          <w:b/>
+          <w:noProof/>
+          <w:sz w:val="24"/>
+          <w:szCs w:val="24"/>
+        </w:rPr>
+      </w:pPr>
+      <w:r>
+        <w:rPr>
+          <w:b/>
+          <w:noProof/>
+          <w:sz w:val="24"/>
+          <w:szCs w:val="24"/>
+        </w:rPr>
+        <w:t>Possible Datasets related to Opioids:</w:t>
+      </w:r>
+    </w:p>
+    <w:p>
+      <w:pPr>
+        <w:pBdr>
+          <w:top w:val="none" w:sz="0" w:space="0" w:color="auto"/>
+          <w:left w:val="none" w:sz="0" w:space="0" w:color="auto"/>
+          <w:bottom w:val="none" w:sz="0" w:space="0" w:color="auto"/>
+          <w:right w:val="none" w:sz="0" w:space="0" w:color="auto"/>
+          <w:between w:val="none" w:sz="0" w:space="0" w:color="auto"/>
+          <w:bar w:val="none" w:sz="0" w:color="auto"/>
+        </w:pBdr>
+        <w:spacing w:after="200" w:line="276" w:lineRule="auto"/>
+        <w:rPr>
+          <w:bCs/>
+          <w:noProof/>
+          <w:sz w:val="24"/>
+          <w:szCs w:val="24"/>
+        </w:rPr>
+      </w:pPr>
+      <w:hyperlink r:id="rId18" w:history="1">
+        <w:r>
+          <w:rPr>
+            <w:rStyle w:val="Hyperlink"/>
+            <w:bCs/>
+            <w:noProof/>
+            <w:sz w:val="24"/>
+            <w:szCs w:val="24"/>
+          </w:rPr>
+          <w:t>https://www.kaggle.com/datasets/jazzang/opioid-overdose-deaths/data</w:t>
+        </w:r>
+      </w:hyperlink>
+    </w:p>
+    <w:p>
+      <w:pPr>
+        <w:pBdr>
+          <w:top w:val="none" w:sz="0" w:space="0" w:color="auto"/>
+          <w:left w:val="none" w:sz="0" w:space="0" w:color="auto"/>
+          <w:bottom w:val="none" w:sz="0" w:space="0" w:color="auto"/>
+          <w:right w:val="none" w:sz="0" w:space="0" w:color="auto"/>
+          <w:between w:val="none" w:sz="0" w:space="0" w:color="auto"/>
+          <w:bar w:val="none" w:sz="0" w:color="auto"/>
+        </w:pBdr>
+        <w:spacing w:after="200" w:line="276" w:lineRule="auto"/>
+        <w:rPr>
+          <w:bCs/>
+          <w:noProof/>
+          <w:sz w:val="24"/>
+          <w:szCs w:val="24"/>
+        </w:rPr>
+      </w:pPr>
+      <w:hyperlink r:id="rId19" w:history="1">
+        <w:r>
+          <w:rPr>
+            <w:rStyle w:val="Hyperlink"/>
+            <w:bCs/>
+            <w:noProof/>
+            <w:sz w:val="24"/>
+            <w:szCs w:val="24"/>
+          </w:rPr>
+          <w:t>https://www.kaggle.com/datasets/apryor6/us-opiate-prescriptions</w:t>
+        </w:r>
+      </w:hyperlink>
+      <w:r>
+        <w:rPr>
+          <w:bCs/>
+          <w:noProof/>
+          <w:sz w:val="24"/>
+          <w:szCs w:val="24"/>
+        </w:rPr>
+        <w:t xml:space="preserve"> [how often providers perscribed]</w:t>
+      </w:r>
+    </w:p>
+    <w:p>
+      <w:pPr>
+        <w:pBdr>
+          <w:top w:val="none" w:sz="0" w:space="0" w:color="auto"/>
+          <w:left w:val="none" w:sz="0" w:space="0" w:color="auto"/>
+          <w:bottom w:val="none" w:sz="0" w:space="0" w:color="auto"/>
+          <w:right w:val="none" w:sz="0" w:space="0" w:color="auto"/>
+          <w:between w:val="none" w:sz="0" w:space="0" w:color="auto"/>
+          <w:bar w:val="none" w:sz="0" w:color="auto"/>
+        </w:pBdr>
+        <w:spacing w:after="200" w:line="276" w:lineRule="auto"/>
+        <w:rPr>
+          <w:bCs/>
+          <w:noProof/>
+          <w:sz w:val="24"/>
+          <w:szCs w:val="24"/>
+        </w:rPr>
+      </w:pPr>
+      <w:hyperlink r:id="rId20" w:history="1">
+        <w:r>
+          <w:rPr>
+            <w:rStyle w:val="Hyperlink"/>
+            <w:bCs/>
+            <w:noProof/>
+            <w:sz w:val="24"/>
+            <w:szCs w:val="24"/>
+          </w:rPr>
+          <w:t>https://www.kaggle.com/datasets/craigchilvers/opioids-in-the-us-cdc-drug-overdose-deaths</w:t>
+        </w:r>
+      </w:hyperlink>
+      <w:r>
+        <w:rPr>
+          <w:bCs/>
+          <w:noProof/>
+          <w:sz w:val="24"/>
+          <w:szCs w:val="24"/>
+        </w:rPr>
+        <w:t xml:space="preserve"> </w:t>
+      </w:r>
+    </w:p>
+    <w:p>
+      <w:pPr>
+        <w:pBdr>
+          <w:top w:val="none" w:sz="0" w:space="0" w:color="auto"/>
+          <w:left w:val="none" w:sz="0" w:space="0" w:color="auto"/>
+          <w:bottom w:val="none" w:sz="0" w:space="0" w:color="auto"/>
+          <w:right w:val="none" w:sz="0" w:space="0" w:color="auto"/>
+          <w:between w:val="none" w:sz="0" w:space="0" w:color="auto"/>
+          <w:bar w:val="none" w:sz="0" w:color="auto"/>
+        </w:pBdr>
+        <w:spacing w:after="200" w:line="276" w:lineRule="auto"/>
+        <w:rPr>
+          <w:bCs/>
+          <w:noProof/>
+          <w:sz w:val="24"/>
+          <w:szCs w:val="24"/>
+        </w:rPr>
+      </w:pPr>
+      <w:hyperlink r:id="rId21" w:history="1">
+        <w:r>
+          <w:rPr>
+            <w:rStyle w:val="Hyperlink"/>
+            <w:bCs/>
+            <w:noProof/>
+            <w:sz w:val="24"/>
+            <w:szCs w:val="24"/>
+          </w:rPr>
+          <w:t>https://www.kaggle.com/datasets/craigchilvers/opioids-vssr-provisional-drug-overdose-statistics</w:t>
+        </w:r>
+      </w:hyperlink>
+      <w:r>
+        <w:rPr>
+          <w:bCs/>
+          <w:noProof/>
+          <w:sz w:val="24"/>
+          <w:szCs w:val="24"/>
+        </w:rPr>
+        <w:t xml:space="preserve"> </w:t>
+      </w:r>
+    </w:p>
+    <w:p>
+      <w:pPr>
+        <w:pBdr>
+          <w:top w:val="none" w:sz="0" w:space="0" w:color="auto"/>
+          <w:left w:val="none" w:sz="0" w:space="0" w:color="auto"/>
+          <w:bottom w:val="none" w:sz="0" w:space="0" w:color="auto"/>
+          <w:right w:val="none" w:sz="0" w:space="0" w:color="auto"/>
+          <w:between w:val="none" w:sz="0" w:space="0" w:color="auto"/>
+          <w:bar w:val="none" w:sz="0" w:color="auto"/>
+        </w:pBdr>
+        <w:spacing w:after="200" w:line="276" w:lineRule="auto"/>
+        <w:rPr>
+          <w:bCs/>
+          <w:noProof/>
+          <w:sz w:val="24"/>
+          <w:szCs w:val="24"/>
+        </w:rPr>
+      </w:pPr>
+      <w:hyperlink r:id="rId22" w:history="1">
+        <w:r>
+          <w:rPr>
+            <w:rStyle w:val="Hyperlink"/>
+            <w:bCs/>
+            <w:noProof/>
+            <w:sz w:val="24"/>
+            <w:szCs w:val="24"/>
+          </w:rPr>
+          <w:t>https://www.kaggle.com/datasets/ryanandreweckberg/opioid-crisis-by-interpersonal-relationships</w:t>
+        </w:r>
+      </w:hyperlink>
+      <w:r>
+        <w:rPr>
+          <w:bCs/>
+          <w:noProof/>
+          <w:sz w:val="24"/>
+          <w:szCs w:val="24"/>
+        </w:rPr>
+        <w:t xml:space="preserve"> </w:t>
+      </w:r>
+    </w:p>
+    <w:p>
+      <w:pPr>
+        <w:pBdr>
+          <w:top w:val="none" w:sz="0" w:space="0" w:color="auto"/>
+          <w:left w:val="none" w:sz="0" w:space="0" w:color="auto"/>
+          <w:bottom w:val="none" w:sz="0" w:space="0" w:color="auto"/>
+          <w:right w:val="none" w:sz="0" w:space="0" w:color="auto"/>
+          <w:between w:val="none" w:sz="0" w:space="0" w:color="auto"/>
+          <w:bar w:val="none" w:sz="0" w:color="auto"/>
+        </w:pBdr>
+        <w:spacing w:after="200" w:line="276" w:lineRule="auto"/>
+        <w:rPr>
+          <w:bCs/>
+          <w:noProof/>
+          <w:sz w:val="24"/>
+          <w:szCs w:val="24"/>
+        </w:rPr>
+      </w:pPr>
+      <w:hyperlink r:id="rId23" w:history="1">
+        <w:r>
+          <w:rPr>
+            <w:rStyle w:val="Hyperlink"/>
+            <w:bCs/>
+            <w:noProof/>
+            <w:sz w:val="24"/>
+            <w:szCs w:val="24"/>
+          </w:rPr>
+          <w:t>https://www.kaggle.com/datasets/thedevastator/us-opioid-overdose-deaths</w:t>
+        </w:r>
+      </w:hyperlink>
+      <w:r>
+        <w:rPr>
+          <w:bCs/>
+          <w:noProof/>
+          <w:sz w:val="24"/>
+          <w:szCs w:val="24"/>
+        </w:rPr>
+        <w:t xml:space="preserve"> </w:t>
+      </w:r>
+    </w:p>
+    <w:p>
+      <w:pPr>
+        <w:pBdr>
+          <w:top w:val="none" w:sz="0" w:space="0" w:color="auto"/>
+          <w:left w:val="none" w:sz="0" w:space="0" w:color="auto"/>
+          <w:bottom w:val="none" w:sz="0" w:space="0" w:color="auto"/>
+          <w:right w:val="none" w:sz="0" w:space="0" w:color="auto"/>
+          <w:between w:val="none" w:sz="0" w:space="0" w:color="auto"/>
+          <w:bar w:val="none" w:sz="0" w:color="auto"/>
+        </w:pBdr>
+        <w:spacing w:after="200" w:line="276" w:lineRule="auto"/>
+        <w:rPr>
+          <w:bCs/>
+          <w:noProof/>
+          <w:sz w:val="24"/>
+          <w:szCs w:val="24"/>
+        </w:rPr>
+      </w:pPr>
+      <w:hyperlink r:id="rId24" w:history="1">
+        <w:r>
+          <w:rPr>
+            <w:rStyle w:val="Hyperlink"/>
+            <w:bCs/>
+            <w:noProof/>
+            <w:sz w:val="24"/>
+            <w:szCs w:val="24"/>
+          </w:rPr>
+          <w:t>https://www.kaggle.com/datasets/programmerrdai/cocaineopioidscannabis-and-illicit-drugs</w:t>
+        </w:r>
+      </w:hyperlink>
+      <w:r>
+        <w:rPr>
+          <w:bCs/>
+          <w:noProof/>
+          <w:sz w:val="24"/>
+          <w:szCs w:val="24"/>
+        </w:rPr>
+        <w:t xml:space="preserve"> </w:t>
+      </w:r>
+    </w:p>
     <w:sectPr>
-      <w:headerReference w:type="default" r:id="rId18"/>
-      <w:footerReference w:type="default" r:id="rId19"/>
+      <w:headerReference w:type="default" r:id="rId25"/>
+      <w:footerReference w:type="default" r:id="rId26"/>
       <w:pgSz w:w="12240" w:h="15840"/>
       <w:pgMar w:top="1440" w:right="1440" w:bottom="1440" w:left="1440" w:header="720" w:footer="720" w:gutter="0"/>
       <w:pgNumType w:start="1"/>

</xml_diff>

<commit_message>
highlight items in deliv 1
</commit_message>
<xml_diff>
--- a/ms_word_report/DAAN881_Group1_Deliverable_1.docx
+++ b/ms_word_report/DAAN881_Group1_Deliverable_1.docx
@@ -2802,13 +2802,23 @@
         </w:rPr>
       </w:pPr>
       <w:hyperlink r:id="rId15" w:tooltip="iStudy for Success!" w:history="1">
+        <w:proofErr w:type="spellStart"/>
         <w:r>
           <w:rPr>
             <w:rStyle w:val="Hyperlink"/>
             <w:rFonts w:hAnsi="Times New Roman" w:cs="Times New Roman"/>
             <w:lang w:val="en"/>
           </w:rPr>
-          <w:t>iStudy for Success!</w:t>
+          <w:t>iStudy</w:t>
+        </w:r>
+        <w:proofErr w:type="spellEnd"/>
+        <w:r>
+          <w:rPr>
+            <w:rStyle w:val="Hyperlink"/>
+            <w:rFonts w:hAnsi="Times New Roman" w:cs="Times New Roman"/>
+            <w:lang w:val="en"/>
+          </w:rPr>
+          <w:t xml:space="preserve"> for Success!</w:t>
         </w:r>
       </w:hyperlink>
       <w:r>
@@ -2910,7 +2920,25 @@
           <w:color w:val="2D3B45"/>
           <w:shd w:val="clear" w:color="auto" w:fill="FFFFFF"/>
         </w:rPr>
-        <w:t>, your goal is to define a research or a business goal, identify the queries to be addressed, and identify the source(s) for collecting data. Please remember that data can be collected from single or multiple sources. In this week you must just identify the source(s) from where you are planning to collect data related to your research goals. The actual data collection steps can be conducted and completed in the following week. If you didn't read in the first week, now is the time to </w:t>
+        <w:t xml:space="preserve">, your goal is to define </w:t>
+      </w:r>
+      <w:proofErr w:type="gramStart"/>
+      <w:r>
+        <w:rPr>
+          <w:rFonts w:ascii="Lato" w:hAnsi="Lato"/>
+          <w:color w:val="2D3B45"/>
+          <w:shd w:val="clear" w:color="auto" w:fill="FFFFFF"/>
+        </w:rPr>
+        <w:t>a research</w:t>
+      </w:r>
+      <w:proofErr w:type="gramEnd"/>
+      <w:r>
+        <w:rPr>
+          <w:rFonts w:ascii="Lato" w:hAnsi="Lato"/>
+          <w:color w:val="2D3B45"/>
+          <w:shd w:val="clear" w:color="auto" w:fill="FFFFFF"/>
+        </w:rPr>
+        <w:t xml:space="preserve"> or a business goal, identify the queries to be addressed, and identify the source(s) for collecting data. Please remember that data can be collected from single or multiple sources. In this week you must just identify the source(s) from where you are planning to collect data related to your research goals. The actual data collection steps can be conducted and completed in the following week. If you didn't read in the first week, now is the time to </w:t>
       </w:r>
       <w:r>
         <w:rPr>
@@ -3058,6 +3086,7 @@
           <w:color w:val="2D3B45"/>
           <w:sz w:val="24"/>
           <w:szCs w:val="24"/>
+          <w:highlight w:val="yellow"/>
           <w:bdr w:val="none" w:sz="0" w:space="0" w:color="auto"/>
         </w:rPr>
       </w:pPr>
@@ -3067,6 +3096,7 @@
           <w:color w:val="2D3B45"/>
           <w:sz w:val="24"/>
           <w:szCs w:val="24"/>
+          <w:highlight w:val="yellow"/>
           <w:bdr w:val="none" w:sz="0" w:space="0" w:color="auto"/>
         </w:rPr>
         <w:t>Problem Statement (the core problem or unmet need that your team will aim to solve)</w:t>
@@ -3094,6 +3124,7 @@
           <w:color w:val="2D3B45"/>
           <w:sz w:val="24"/>
           <w:szCs w:val="24"/>
+          <w:highlight w:val="yellow"/>
           <w:bdr w:val="none" w:sz="0" w:space="0" w:color="auto"/>
         </w:rPr>
       </w:pPr>
@@ -3103,6 +3134,7 @@
           <w:color w:val="2D3B45"/>
           <w:sz w:val="24"/>
           <w:szCs w:val="24"/>
+          <w:highlight w:val="yellow"/>
           <w:bdr w:val="none" w:sz="0" w:space="0" w:color="auto"/>
         </w:rPr>
         <w:t>Possible resources available</w:t>
@@ -3130,6 +3162,7 @@
           <w:color w:val="2D3B45"/>
           <w:sz w:val="24"/>
           <w:szCs w:val="24"/>
+          <w:highlight w:val="yellow"/>
           <w:bdr w:val="none" w:sz="0" w:space="0" w:color="auto"/>
         </w:rPr>
       </w:pPr>
@@ -3139,6 +3172,7 @@
           <w:color w:val="2D3B45"/>
           <w:sz w:val="24"/>
           <w:szCs w:val="24"/>
+          <w:highlight w:val="yellow"/>
           <w:bdr w:val="none" w:sz="0" w:space="0" w:color="auto"/>
         </w:rPr>
         <w:t>Potential Timeline</w:t>
@@ -3166,6 +3200,7 @@
           <w:color w:val="2D3B45"/>
           <w:sz w:val="24"/>
           <w:szCs w:val="24"/>
+          <w:highlight w:val="yellow"/>
           <w:bdr w:val="none" w:sz="0" w:space="0" w:color="auto"/>
         </w:rPr>
       </w:pPr>
@@ -3175,6 +3210,7 @@
           <w:color w:val="2D3B45"/>
           <w:sz w:val="24"/>
           <w:szCs w:val="24"/>
+          <w:highlight w:val="yellow"/>
           <w:bdr w:val="none" w:sz="0" w:space="0" w:color="auto"/>
         </w:rPr>
         <w:t>Feasibility Estimate (</w:t>
@@ -3187,6 +3223,7 @@
           <w:color w:val="2D3B45"/>
           <w:sz w:val="24"/>
           <w:szCs w:val="24"/>
+          <w:highlight w:val="yellow"/>
           <w:bdr w:val="none" w:sz="0" w:space="0" w:color="auto"/>
         </w:rPr>
         <w:t>is this viable? do we have the resources?)</w:t>
@@ -3214,6 +3251,7 @@
           <w:color w:val="2D3B45"/>
           <w:sz w:val="24"/>
           <w:szCs w:val="24"/>
+          <w:highlight w:val="yellow"/>
           <w:bdr w:val="none" w:sz="0" w:space="0" w:color="auto"/>
         </w:rPr>
       </w:pPr>
@@ -3223,6 +3261,7 @@
           <w:color w:val="2D3B45"/>
           <w:sz w:val="24"/>
           <w:szCs w:val="24"/>
+          <w:highlight w:val="yellow"/>
           <w:bdr w:val="none" w:sz="0" w:space="0" w:color="auto"/>
         </w:rPr>
         <w:t>Anticipated Results or Deliverables</w:t>

</xml_diff>